<commit_message>
update directories, make Rproject
</commit_message>
<xml_diff>
--- a/Day1/1t_Bash_tutorial.docx
+++ b/Day1/1t_Bash_tutorial.docx
@@ -1,6 +1,6 @@
 
 <file path=word/document.xml><?xml version="1.0" encoding="utf-8"?>
-<w:document xmlns:wpc="http://schemas.microsoft.com/office/word/2010/wordprocessingCanvas" xmlns:cx="http://schemas.microsoft.com/office/drawing/2014/chartex" xmlns:cx1="http://schemas.microsoft.com/office/drawing/2015/9/8/chartex" xmlns:cx2="http://schemas.microsoft.com/office/drawing/2015/10/21/chartex" xmlns:cx3="http://schemas.microsoft.com/office/drawing/2016/5/9/chartex" xmlns:cx4="http://schemas.microsoft.com/office/drawing/2016/5/10/chartex" xmlns:cx5="http://schemas.microsoft.com/office/drawing/2016/5/11/chartex" xmlns:cx6="http://schemas.microsoft.com/office/drawing/2016/5/12/chartex" xmlns:cx7="http://schemas.microsoft.com/office/drawing/2016/5/13/chartex" xmlns:cx8="http://schemas.microsoft.com/office/drawing/2016/5/14/chartex" xmlns:mc="http://schemas.openxmlformats.org/markup-compatibility/2006" xmlns:aink="http://schemas.microsoft.com/office/drawing/2016/ink" xmlns:am3d="http://schemas.microsoft.com/office/drawing/2017/model3d" xmlns:o="urn:schemas-microsoft-com:office:office" xmlns:r="http://schemas.openxmlformats.org/officeDocument/2006/relationships" xmlns:m="http://schemas.openxmlformats.org/officeDocument/2006/math" xmlns:v="urn:schemas-microsoft-com:vml" xmlns:wp14="http://schemas.microsoft.com/office/word/2010/wordprocessingDrawing" xmlns:wp="http://schemas.openxmlformats.org/drawingml/2006/wordprocessingDrawing" xmlns:w10="urn:schemas-microsoft-com:office:word" xmlns:w="http://schemas.openxmlformats.org/wordprocessingml/2006/main" xmlns:w14="http://schemas.microsoft.com/office/word/2010/wordml" xmlns:w15="http://schemas.microsoft.com/office/word/2012/wordml" xmlns:w16cex="http://schemas.microsoft.com/office/word/2018/wordml/cex" xmlns:w16cid="http://schemas.microsoft.com/office/word/2016/wordml/cid" xmlns:w16="http://schemas.microsoft.com/office/word/2018/wordml" xmlns:w16sdtdh="http://schemas.microsoft.com/office/word/2020/wordml/sdtdatahash" xmlns:w16se="http://schemas.microsoft.com/office/word/2015/wordml/symex" xmlns:wpg="http://schemas.microsoft.com/office/word/2010/wordprocessingGroup" xmlns:wpi="http://schemas.microsoft.com/office/word/2010/wordprocessingInk" xmlns:wne="http://schemas.microsoft.com/office/word/2006/wordml" xmlns:wps="http://schemas.microsoft.com/office/word/2010/wordprocessingShape" mc:Ignorable="w14 w15 w16se w16cid w16 w16cex w16sdtdh wp14">
+<w:document xmlns:wpc="http://schemas.microsoft.com/office/word/2010/wordprocessingCanvas" xmlns:cx="http://schemas.microsoft.com/office/drawing/2014/chartex" xmlns:cx1="http://schemas.microsoft.com/office/drawing/2015/9/8/chartex" xmlns:cx2="http://schemas.microsoft.com/office/drawing/2015/10/21/chartex" xmlns:cx3="http://schemas.microsoft.com/office/drawing/2016/5/9/chartex" xmlns:cx4="http://schemas.microsoft.com/office/drawing/2016/5/10/chartex" xmlns:cx5="http://schemas.microsoft.com/office/drawing/2016/5/11/chartex" xmlns:cx6="http://schemas.microsoft.com/office/drawing/2016/5/12/chartex" xmlns:cx7="http://schemas.microsoft.com/office/drawing/2016/5/13/chartex" xmlns:cx8="http://schemas.microsoft.com/office/drawing/2016/5/14/chartex" xmlns:mc="http://schemas.openxmlformats.org/markup-compatibility/2006" xmlns:aink="http://schemas.microsoft.com/office/drawing/2016/ink" xmlns:am3d="http://schemas.microsoft.com/office/drawing/2017/model3d" xmlns:o="urn:schemas-microsoft-com:office:office" xmlns:oel="http://schemas.microsoft.com/office/2019/extlst" xmlns:r="http://schemas.openxmlformats.org/officeDocument/2006/relationships" xmlns:m="http://schemas.openxmlformats.org/officeDocument/2006/math" xmlns:v="urn:schemas-microsoft-com:vml" xmlns:wp14="http://schemas.microsoft.com/office/word/2010/wordprocessingDrawing" xmlns:wp="http://schemas.openxmlformats.org/drawingml/2006/wordprocessingDrawing" xmlns:w10="urn:schemas-microsoft-com:office:word" xmlns:w="http://schemas.openxmlformats.org/wordprocessingml/2006/main" xmlns:w14="http://schemas.microsoft.com/office/word/2010/wordml" xmlns:w15="http://schemas.microsoft.com/office/word/2012/wordml" xmlns:w16cex="http://schemas.microsoft.com/office/word/2018/wordml/cex" xmlns:w16cid="http://schemas.microsoft.com/office/word/2016/wordml/cid" xmlns:w16="http://schemas.microsoft.com/office/word/2018/wordml" xmlns:w16du="http://schemas.microsoft.com/office/word/2023/wordml/word16du" xmlns:w16sdtdh="http://schemas.microsoft.com/office/word/2020/wordml/sdtdatahash" xmlns:w16se="http://schemas.microsoft.com/office/word/2015/wordml/symex" xmlns:wpg="http://schemas.microsoft.com/office/word/2010/wordprocessingGroup" xmlns:wpi="http://schemas.microsoft.com/office/word/2010/wordprocessingInk" xmlns:wne="http://schemas.microsoft.com/office/word/2006/wordml" xmlns:wps="http://schemas.microsoft.com/office/word/2010/wordprocessingShape" mc:Ignorable="w14 w15 w16se w16cid w16 w16cex w16sdtdh w16du wp14">
   <w:body>
     <w:p>
       <w:pPr>
@@ -12,22 +12,47 @@
         <w:rPr>
           <w:rFonts w:ascii="Times New Roman" w:hAnsi="Times New Roman" w:cs="Times New Roman"/>
         </w:rPr>
-        <w:t>Today, you’ll be learning bash commends on your laptop. First, download the relevant folder (</w:t>
-      </w:r>
-      <w:hyperlink r:id="rId5" w:history="1">
-        <w:r>
-          <w:rPr>
-            <w:rStyle w:val="Hyperlink"/>
-            <w:rFonts w:ascii="Times New Roman" w:hAnsi="Times New Roman" w:cs="Times New Roman"/>
-          </w:rPr>
-          <w:t>Day1_worksheet_files</w:t>
-        </w:r>
-      </w:hyperlink>
-      <w:r>
-        <w:rPr>
-          <w:rFonts w:ascii="Times New Roman" w:hAnsi="Times New Roman" w:cs="Times New Roman"/>
-        </w:rPr>
-        <w:t>) from Box and move it to your Desktop.</w:t>
+        <w:t xml:space="preserve">Today, you’ll be learning bash commends on your laptop. First, download the relevant folder </w:t>
+      </w:r>
+      <w:r>
+        <w:rPr>
+          <w:rFonts w:ascii="Times New Roman" w:hAnsi="Times New Roman" w:cs="Times New Roman"/>
+        </w:rPr>
+        <w:t>(</w:t>
+      </w:r>
+      <w:r>
+        <w:rPr>
+          <w:rFonts w:ascii="Times New Roman" w:hAnsi="Times New Roman" w:cs="Times New Roman"/>
+          <w:b/>
+          <w:bCs/>
+        </w:rPr>
+        <w:t>Day1_worksheet_files</w:t>
+      </w:r>
+      <w:r>
+        <w:rPr>
+          <w:rFonts w:ascii="Times New Roman" w:hAnsi="Times New Roman" w:cs="Times New Roman"/>
+        </w:rPr>
+        <w:t xml:space="preserve">) from the </w:t>
+      </w:r>
+      <w:r>
+        <w:rPr>
+          <w:rFonts w:ascii="Times New Roman" w:hAnsi="Times New Roman" w:cs="Times New Roman"/>
+          <w:b/>
+          <w:bCs/>
+        </w:rPr>
+        <w:t>data</w:t>
+      </w:r>
+      <w:r>
+        <w:rPr>
+          <w:rFonts w:ascii="Times New Roman" w:hAnsi="Times New Roman" w:cs="Times New Roman"/>
+        </w:rPr>
+        <w:t xml:space="preserve"> directory on GitHub</w:t>
+      </w:r>
+      <w:r>
+        <w:rPr>
+          <w:rFonts w:ascii="Times New Roman" w:hAnsi="Times New Roman" w:cs="Times New Roman"/>
+        </w:rPr>
+        <w:t xml:space="preserve"> and move it to your Desktop.</w:t>
       </w:r>
     </w:p>
     <w:p>
@@ -334,7 +359,7 @@
                     <pic:cNvPicPr/>
                   </pic:nvPicPr>
                   <pic:blipFill rotWithShape="1">
-                    <a:blip r:embed="rId6">
+                    <a:blip r:embed="rId7">
                       <a:extLst>
                         <a:ext uri="{28A0092B-C50C-407E-A947-70E740481C1C}">
                           <a14:useLocalDpi xmlns:a14="http://schemas.microsoft.com/office/drawing/2010/main" val="0"/>
@@ -1815,21 +1840,7 @@
         <w:rPr>
           <w:rFonts w:ascii="Times New Roman" w:hAnsi="Times New Roman" w:cs="Times New Roman"/>
         </w:rPr>
-        <w:t xml:space="preserve">read – are on the </w:t>
-      </w:r>
-      <w:proofErr w:type="spellStart"/>
-      <w:r>
-        <w:rPr>
-          <w:rFonts w:ascii="Times New Roman" w:hAnsi="Times New Roman" w:cs="Times New Roman"/>
-        </w:rPr>
-        <w:t>lefthand</w:t>
-      </w:r>
-      <w:proofErr w:type="spellEnd"/>
-      <w:r>
-        <w:rPr>
-          <w:rFonts w:ascii="Times New Roman" w:hAnsi="Times New Roman" w:cs="Times New Roman"/>
-        </w:rPr>
-        <w:t xml:space="preserve"> side of this file, to the left of the comments.</w:t>
+        <w:t>read – are on the lefthand side of this file, to the left of the comments.</w:t>
       </w:r>
     </w:p>
     <w:p>
@@ -1994,22 +2005,7 @@
         <w:rPr>
           <w:rFonts w:ascii="Times New Roman" w:hAnsi="Times New Roman" w:cs="Times New Roman"/>
         </w:rPr>
-        <w:t>To do some advanced bash, download the relevant folder (</w:t>
-      </w:r>
-      <w:hyperlink r:id="rId7" w:history="1">
-        <w:r>
-          <w:rPr>
-            <w:rStyle w:val="Hyperlink"/>
-            <w:rFonts w:ascii="Times New Roman" w:hAnsi="Times New Roman" w:cs="Times New Roman"/>
-          </w:rPr>
-          <w:t>Day1_advanced_files</w:t>
-        </w:r>
-      </w:hyperlink>
-      <w:r>
-        <w:rPr>
-          <w:rFonts w:ascii="Times New Roman" w:hAnsi="Times New Roman" w:cs="Times New Roman"/>
-        </w:rPr>
-        <w:t>) from Box and move the folder to your Desktop.</w:t>
+        <w:t>To do some advanced bash, download the relevant folder and move the folder to your Desktop, using only bash.</w:t>
       </w:r>
     </w:p>
     <w:p>
@@ -3026,8 +3022,27 @@
 </w:document>
 </file>
 
+<file path=word/endnotes.xml><?xml version="1.0" encoding="utf-8"?>
+<w:endnotes xmlns:wpc="http://schemas.microsoft.com/office/word/2010/wordprocessingCanvas" xmlns:cx="http://schemas.microsoft.com/office/drawing/2014/chartex" xmlns:cx1="http://schemas.microsoft.com/office/drawing/2015/9/8/chartex" xmlns:cx2="http://schemas.microsoft.com/office/drawing/2015/10/21/chartex" xmlns:cx3="http://schemas.microsoft.com/office/drawing/2016/5/9/chartex" xmlns:cx4="http://schemas.microsoft.com/office/drawing/2016/5/10/chartex" xmlns:cx5="http://schemas.microsoft.com/office/drawing/2016/5/11/chartex" xmlns:cx6="http://schemas.microsoft.com/office/drawing/2016/5/12/chartex" xmlns:cx7="http://schemas.microsoft.com/office/drawing/2016/5/13/chartex" xmlns:cx8="http://schemas.microsoft.com/office/drawing/2016/5/14/chartex" xmlns:mc="http://schemas.openxmlformats.org/markup-compatibility/2006" xmlns:aink="http://schemas.microsoft.com/office/drawing/2016/ink" xmlns:am3d="http://schemas.microsoft.com/office/drawing/2017/model3d" xmlns:o="urn:schemas-microsoft-com:office:office" xmlns:oel="http://schemas.microsoft.com/office/2019/extlst" xmlns:r="http://schemas.openxmlformats.org/officeDocument/2006/relationships" xmlns:m="http://schemas.openxmlformats.org/officeDocument/2006/math" xmlns:v="urn:schemas-microsoft-com:vml" xmlns:wp14="http://schemas.microsoft.com/office/word/2010/wordprocessingDrawing" xmlns:wp="http://schemas.openxmlformats.org/drawingml/2006/wordprocessingDrawing" xmlns:w10="urn:schemas-microsoft-com:office:word" xmlns:w="http://schemas.openxmlformats.org/wordprocessingml/2006/main" xmlns:w14="http://schemas.microsoft.com/office/word/2010/wordml" xmlns:w15="http://schemas.microsoft.com/office/word/2012/wordml" xmlns:w16cex="http://schemas.microsoft.com/office/word/2018/wordml/cex" xmlns:w16cid="http://schemas.microsoft.com/office/word/2016/wordml/cid" xmlns:w16="http://schemas.microsoft.com/office/word/2018/wordml" xmlns:w16du="http://schemas.microsoft.com/office/word/2023/wordml/word16du" xmlns:w16sdtdh="http://schemas.microsoft.com/office/word/2020/wordml/sdtdatahash" xmlns:w16se="http://schemas.microsoft.com/office/word/2015/wordml/symex" xmlns:wpg="http://schemas.microsoft.com/office/word/2010/wordprocessingGroup" xmlns:wpi="http://schemas.microsoft.com/office/word/2010/wordprocessingInk" xmlns:wne="http://schemas.microsoft.com/office/word/2006/wordml" xmlns:wps="http://schemas.microsoft.com/office/word/2010/wordprocessingShape" mc:Ignorable="w14 w15 w16se w16cid w16 w16cex w16sdtdh w16du wp14">
+  <w:endnote w:type="separator" w:id="-1">
+    <w:p>
+      <w:r>
+        <w:separator/>
+      </w:r>
+    </w:p>
+  </w:endnote>
+  <w:endnote w:type="continuationSeparator" w:id="0">
+    <w:p>
+      <w:r>
+        <w:continuationSeparator/>
+      </w:r>
+    </w:p>
+  </w:endnote>
+</w:endnotes>
+</file>
+
 <file path=word/footer1.xml><?xml version="1.0" encoding="utf-8"?>
-<w:ftr xmlns:wpc="http://schemas.microsoft.com/office/word/2010/wordprocessingCanvas" xmlns:cx="http://schemas.microsoft.com/office/drawing/2014/chartex" xmlns:cx1="http://schemas.microsoft.com/office/drawing/2015/9/8/chartex" xmlns:cx2="http://schemas.microsoft.com/office/drawing/2015/10/21/chartex" xmlns:cx3="http://schemas.microsoft.com/office/drawing/2016/5/9/chartex" xmlns:cx4="http://schemas.microsoft.com/office/drawing/2016/5/10/chartex" xmlns:cx5="http://schemas.microsoft.com/office/drawing/2016/5/11/chartex" xmlns:cx6="http://schemas.microsoft.com/office/drawing/2016/5/12/chartex" xmlns:cx7="http://schemas.microsoft.com/office/drawing/2016/5/13/chartex" xmlns:cx8="http://schemas.microsoft.com/office/drawing/2016/5/14/chartex" xmlns:mc="http://schemas.openxmlformats.org/markup-compatibility/2006" xmlns:aink="http://schemas.microsoft.com/office/drawing/2016/ink" xmlns:am3d="http://schemas.microsoft.com/office/drawing/2017/model3d" xmlns:o="urn:schemas-microsoft-com:office:office" xmlns:r="http://schemas.openxmlformats.org/officeDocument/2006/relationships" xmlns:m="http://schemas.openxmlformats.org/officeDocument/2006/math" xmlns:v="urn:schemas-microsoft-com:vml" xmlns:wp14="http://schemas.microsoft.com/office/word/2010/wordprocessingDrawing" xmlns:wp="http://schemas.openxmlformats.org/drawingml/2006/wordprocessingDrawing" xmlns:w10="urn:schemas-microsoft-com:office:word" xmlns:w="http://schemas.openxmlformats.org/wordprocessingml/2006/main" xmlns:w14="http://schemas.microsoft.com/office/word/2010/wordml" xmlns:w15="http://schemas.microsoft.com/office/word/2012/wordml" xmlns:w16cex="http://schemas.microsoft.com/office/word/2018/wordml/cex" xmlns:w16cid="http://schemas.microsoft.com/office/word/2016/wordml/cid" xmlns:w16="http://schemas.microsoft.com/office/word/2018/wordml" xmlns:w16sdtdh="http://schemas.microsoft.com/office/word/2020/wordml/sdtdatahash" xmlns:w16se="http://schemas.microsoft.com/office/word/2015/wordml/symex" xmlns:wpg="http://schemas.microsoft.com/office/word/2010/wordprocessingGroup" xmlns:wpi="http://schemas.microsoft.com/office/word/2010/wordprocessingInk" xmlns:wne="http://schemas.microsoft.com/office/word/2006/wordml" xmlns:wps="http://schemas.microsoft.com/office/word/2010/wordprocessingShape" mc:Ignorable="w14 w15 w16se w16cid w16 w16cex w16sdtdh wp14">
+<w:ftr xmlns:wpc="http://schemas.microsoft.com/office/word/2010/wordprocessingCanvas" xmlns:cx="http://schemas.microsoft.com/office/drawing/2014/chartex" xmlns:cx1="http://schemas.microsoft.com/office/drawing/2015/9/8/chartex" xmlns:cx2="http://schemas.microsoft.com/office/drawing/2015/10/21/chartex" xmlns:cx3="http://schemas.microsoft.com/office/drawing/2016/5/9/chartex" xmlns:cx4="http://schemas.microsoft.com/office/drawing/2016/5/10/chartex" xmlns:cx5="http://schemas.microsoft.com/office/drawing/2016/5/11/chartex" xmlns:cx6="http://schemas.microsoft.com/office/drawing/2016/5/12/chartex" xmlns:cx7="http://schemas.microsoft.com/office/drawing/2016/5/13/chartex" xmlns:cx8="http://schemas.microsoft.com/office/drawing/2016/5/14/chartex" xmlns:mc="http://schemas.openxmlformats.org/markup-compatibility/2006" xmlns:aink="http://schemas.microsoft.com/office/drawing/2016/ink" xmlns:am3d="http://schemas.microsoft.com/office/drawing/2017/model3d" xmlns:o="urn:schemas-microsoft-com:office:office" xmlns:oel="http://schemas.microsoft.com/office/2019/extlst" xmlns:r="http://schemas.openxmlformats.org/officeDocument/2006/relationships" xmlns:m="http://schemas.openxmlformats.org/officeDocument/2006/math" xmlns:v="urn:schemas-microsoft-com:vml" xmlns:wp14="http://schemas.microsoft.com/office/word/2010/wordprocessingDrawing" xmlns:wp="http://schemas.openxmlformats.org/drawingml/2006/wordprocessingDrawing" xmlns:w10="urn:schemas-microsoft-com:office:word" xmlns:w="http://schemas.openxmlformats.org/wordprocessingml/2006/main" xmlns:w14="http://schemas.microsoft.com/office/word/2010/wordml" xmlns:w15="http://schemas.microsoft.com/office/word/2012/wordml" xmlns:w16cex="http://schemas.microsoft.com/office/word/2018/wordml/cex" xmlns:w16cid="http://schemas.microsoft.com/office/word/2016/wordml/cid" xmlns:w16="http://schemas.microsoft.com/office/word/2018/wordml" xmlns:w16du="http://schemas.microsoft.com/office/word/2023/wordml/word16du" xmlns:w16sdtdh="http://schemas.microsoft.com/office/word/2020/wordml/sdtdatahash" xmlns:w16se="http://schemas.microsoft.com/office/word/2015/wordml/symex" xmlns:wpg="http://schemas.microsoft.com/office/word/2010/wordprocessingGroup" xmlns:wpi="http://schemas.microsoft.com/office/word/2010/wordprocessingInk" xmlns:wne="http://schemas.microsoft.com/office/word/2006/wordml" xmlns:wps="http://schemas.microsoft.com/office/word/2010/wordprocessingShape" mc:Ignorable="w14 w15 w16se w16cid w16 w16cex w16sdtdh w16du wp14">
   <w:p>
     <w:pPr>
       <w:pStyle w:val="Footer"/>
@@ -3054,22 +3069,34 @@
           <w:rStyle w:val="Hyperlink"/>
           <w:rFonts w:ascii="Times New Roman" w:hAnsi="Times New Roman" w:cs="Times New Roman"/>
         </w:rPr>
-        <w:t>https://www.laptopmag.com/amp/articles/use-bash-she</w:t>
-      </w:r>
-      <w:r>
-        <w:rPr>
-          <w:rStyle w:val="Hyperlink"/>
-          <w:rFonts w:ascii="Times New Roman" w:hAnsi="Times New Roman" w:cs="Times New Roman"/>
-        </w:rPr>
-        <w:t>ll-windows-10</w:t>
+        <w:t>https://www.laptopmag.com/amp/articles/use-bash-shell-windows-10</w:t>
       </w:r>
     </w:hyperlink>
   </w:p>
 </w:ftr>
 </file>
 
+<file path=word/footnotes.xml><?xml version="1.0" encoding="utf-8"?>
+<w:footnotes xmlns:wpc="http://schemas.microsoft.com/office/word/2010/wordprocessingCanvas" xmlns:cx="http://schemas.microsoft.com/office/drawing/2014/chartex" xmlns:cx1="http://schemas.microsoft.com/office/drawing/2015/9/8/chartex" xmlns:cx2="http://schemas.microsoft.com/office/drawing/2015/10/21/chartex" xmlns:cx3="http://schemas.microsoft.com/office/drawing/2016/5/9/chartex" xmlns:cx4="http://schemas.microsoft.com/office/drawing/2016/5/10/chartex" xmlns:cx5="http://schemas.microsoft.com/office/drawing/2016/5/11/chartex" xmlns:cx6="http://schemas.microsoft.com/office/drawing/2016/5/12/chartex" xmlns:cx7="http://schemas.microsoft.com/office/drawing/2016/5/13/chartex" xmlns:cx8="http://schemas.microsoft.com/office/drawing/2016/5/14/chartex" xmlns:mc="http://schemas.openxmlformats.org/markup-compatibility/2006" xmlns:aink="http://schemas.microsoft.com/office/drawing/2016/ink" xmlns:am3d="http://schemas.microsoft.com/office/drawing/2017/model3d" xmlns:o="urn:schemas-microsoft-com:office:office" xmlns:oel="http://schemas.microsoft.com/office/2019/extlst" xmlns:r="http://schemas.openxmlformats.org/officeDocument/2006/relationships" xmlns:m="http://schemas.openxmlformats.org/officeDocument/2006/math" xmlns:v="urn:schemas-microsoft-com:vml" xmlns:wp14="http://schemas.microsoft.com/office/word/2010/wordprocessingDrawing" xmlns:wp="http://schemas.openxmlformats.org/drawingml/2006/wordprocessingDrawing" xmlns:w10="urn:schemas-microsoft-com:office:word" xmlns:w="http://schemas.openxmlformats.org/wordprocessingml/2006/main" xmlns:w14="http://schemas.microsoft.com/office/word/2010/wordml" xmlns:w15="http://schemas.microsoft.com/office/word/2012/wordml" xmlns:w16cex="http://schemas.microsoft.com/office/word/2018/wordml/cex" xmlns:w16cid="http://schemas.microsoft.com/office/word/2016/wordml/cid" xmlns:w16="http://schemas.microsoft.com/office/word/2018/wordml" xmlns:w16du="http://schemas.microsoft.com/office/word/2023/wordml/word16du" xmlns:w16sdtdh="http://schemas.microsoft.com/office/word/2020/wordml/sdtdatahash" xmlns:w16se="http://schemas.microsoft.com/office/word/2015/wordml/symex" xmlns:wpg="http://schemas.microsoft.com/office/word/2010/wordprocessingGroup" xmlns:wpi="http://schemas.microsoft.com/office/word/2010/wordprocessingInk" xmlns:wne="http://schemas.microsoft.com/office/word/2006/wordml" xmlns:wps="http://schemas.microsoft.com/office/word/2010/wordprocessingShape" mc:Ignorable="w14 w15 w16se w16cid w16 w16cex w16sdtdh w16du wp14">
+  <w:footnote w:type="separator" w:id="-1">
+    <w:p>
+      <w:r>
+        <w:separator/>
+      </w:r>
+    </w:p>
+  </w:footnote>
+  <w:footnote w:type="continuationSeparator" w:id="0">
+    <w:p>
+      <w:r>
+        <w:continuationSeparator/>
+      </w:r>
+    </w:p>
+  </w:footnote>
+</w:footnotes>
+</file>
+
 <file path=word/header1.xml><?xml version="1.0" encoding="utf-8"?>
-<w:hdr xmlns:wpc="http://schemas.microsoft.com/office/word/2010/wordprocessingCanvas" xmlns:cx="http://schemas.microsoft.com/office/drawing/2014/chartex" xmlns:cx1="http://schemas.microsoft.com/office/drawing/2015/9/8/chartex" xmlns:cx2="http://schemas.microsoft.com/office/drawing/2015/10/21/chartex" xmlns:cx3="http://schemas.microsoft.com/office/drawing/2016/5/9/chartex" xmlns:cx4="http://schemas.microsoft.com/office/drawing/2016/5/10/chartex" xmlns:cx5="http://schemas.microsoft.com/office/drawing/2016/5/11/chartex" xmlns:cx6="http://schemas.microsoft.com/office/drawing/2016/5/12/chartex" xmlns:cx7="http://schemas.microsoft.com/office/drawing/2016/5/13/chartex" xmlns:cx8="http://schemas.microsoft.com/office/drawing/2016/5/14/chartex" xmlns:mc="http://schemas.openxmlformats.org/markup-compatibility/2006" xmlns:aink="http://schemas.microsoft.com/office/drawing/2016/ink" xmlns:am3d="http://schemas.microsoft.com/office/drawing/2017/model3d" xmlns:o="urn:schemas-microsoft-com:office:office" xmlns:r="http://schemas.openxmlformats.org/officeDocument/2006/relationships" xmlns:m="http://schemas.openxmlformats.org/officeDocument/2006/math" xmlns:v="urn:schemas-microsoft-com:vml" xmlns:wp14="http://schemas.microsoft.com/office/word/2010/wordprocessingDrawing" xmlns:wp="http://schemas.openxmlformats.org/drawingml/2006/wordprocessingDrawing" xmlns:w10="urn:schemas-microsoft-com:office:word" xmlns:w="http://schemas.openxmlformats.org/wordprocessingml/2006/main" xmlns:w14="http://schemas.microsoft.com/office/word/2010/wordml" xmlns:w15="http://schemas.microsoft.com/office/word/2012/wordml" xmlns:w16cex="http://schemas.microsoft.com/office/word/2018/wordml/cex" xmlns:w16cid="http://schemas.microsoft.com/office/word/2016/wordml/cid" xmlns:w16="http://schemas.microsoft.com/office/word/2018/wordml" xmlns:w16sdtdh="http://schemas.microsoft.com/office/word/2020/wordml/sdtdatahash" xmlns:w16se="http://schemas.microsoft.com/office/word/2015/wordml/symex" xmlns:wpg="http://schemas.microsoft.com/office/word/2010/wordprocessingGroup" xmlns:wpi="http://schemas.microsoft.com/office/word/2010/wordprocessingInk" xmlns:wne="http://schemas.microsoft.com/office/word/2006/wordml" xmlns:wps="http://schemas.microsoft.com/office/word/2010/wordprocessingShape" mc:Ignorable="w14 w15 w16se w16cid w16 w16cex w16sdtdh wp14">
+<w:hdr xmlns:wpc="http://schemas.microsoft.com/office/word/2010/wordprocessingCanvas" xmlns:cx="http://schemas.microsoft.com/office/drawing/2014/chartex" xmlns:cx1="http://schemas.microsoft.com/office/drawing/2015/9/8/chartex" xmlns:cx2="http://schemas.microsoft.com/office/drawing/2015/10/21/chartex" xmlns:cx3="http://schemas.microsoft.com/office/drawing/2016/5/9/chartex" xmlns:cx4="http://schemas.microsoft.com/office/drawing/2016/5/10/chartex" xmlns:cx5="http://schemas.microsoft.com/office/drawing/2016/5/11/chartex" xmlns:cx6="http://schemas.microsoft.com/office/drawing/2016/5/12/chartex" xmlns:cx7="http://schemas.microsoft.com/office/drawing/2016/5/13/chartex" xmlns:cx8="http://schemas.microsoft.com/office/drawing/2016/5/14/chartex" xmlns:mc="http://schemas.openxmlformats.org/markup-compatibility/2006" xmlns:aink="http://schemas.microsoft.com/office/drawing/2016/ink" xmlns:am3d="http://schemas.microsoft.com/office/drawing/2017/model3d" xmlns:o="urn:schemas-microsoft-com:office:office" xmlns:oel="http://schemas.microsoft.com/office/2019/extlst" xmlns:r="http://schemas.openxmlformats.org/officeDocument/2006/relationships" xmlns:m="http://schemas.openxmlformats.org/officeDocument/2006/math" xmlns:v="urn:schemas-microsoft-com:vml" xmlns:wp14="http://schemas.microsoft.com/office/word/2010/wordprocessingDrawing" xmlns:wp="http://schemas.openxmlformats.org/drawingml/2006/wordprocessingDrawing" xmlns:w10="urn:schemas-microsoft-com:office:word" xmlns:w="http://schemas.openxmlformats.org/wordprocessingml/2006/main" xmlns:w14="http://schemas.microsoft.com/office/word/2010/wordml" xmlns:w15="http://schemas.microsoft.com/office/word/2012/wordml" xmlns:w16cex="http://schemas.microsoft.com/office/word/2018/wordml/cex" xmlns:w16cid="http://schemas.microsoft.com/office/word/2016/wordml/cid" xmlns:w16="http://schemas.microsoft.com/office/word/2018/wordml" xmlns:w16du="http://schemas.microsoft.com/office/word/2023/wordml/word16du" xmlns:w16sdtdh="http://schemas.microsoft.com/office/word/2020/wordml/sdtdatahash" xmlns:w16se="http://schemas.microsoft.com/office/word/2015/wordml/symex" xmlns:wpg="http://schemas.microsoft.com/office/word/2010/wordprocessingGroup" xmlns:wpi="http://schemas.microsoft.com/office/word/2010/wordprocessingInk" xmlns:wne="http://schemas.microsoft.com/office/word/2006/wordml" xmlns:wps="http://schemas.microsoft.com/office/word/2010/wordprocessingShape" mc:Ignorable="w14 w15 w16se w16cid w16 w16cex w16sdtdh w16du wp14">
   <w:p>
     <w:pPr>
       <w:pStyle w:val="Header"/>
@@ -3117,7 +3144,7 @@
 </file>
 
 <file path=word/numbering.xml><?xml version="1.0" encoding="utf-8"?>
-<w:numbering xmlns:wpc="http://schemas.microsoft.com/office/word/2010/wordprocessingCanvas" xmlns:cx="http://schemas.microsoft.com/office/drawing/2014/chartex" xmlns:cx1="http://schemas.microsoft.com/office/drawing/2015/9/8/chartex" xmlns:cx2="http://schemas.microsoft.com/office/drawing/2015/10/21/chartex" xmlns:cx3="http://schemas.microsoft.com/office/drawing/2016/5/9/chartex" xmlns:cx4="http://schemas.microsoft.com/office/drawing/2016/5/10/chartex" xmlns:cx5="http://schemas.microsoft.com/office/drawing/2016/5/11/chartex" xmlns:cx6="http://schemas.microsoft.com/office/drawing/2016/5/12/chartex" xmlns:cx7="http://schemas.microsoft.com/office/drawing/2016/5/13/chartex" xmlns:cx8="http://schemas.microsoft.com/office/drawing/2016/5/14/chartex" xmlns:mc="http://schemas.openxmlformats.org/markup-compatibility/2006" xmlns:aink="http://schemas.microsoft.com/office/drawing/2016/ink" xmlns:am3d="http://schemas.microsoft.com/office/drawing/2017/model3d" xmlns:o="urn:schemas-microsoft-com:office:office" xmlns:r="http://schemas.openxmlformats.org/officeDocument/2006/relationships" xmlns:m="http://schemas.openxmlformats.org/officeDocument/2006/math" xmlns:v="urn:schemas-microsoft-com:vml" xmlns:wp14="http://schemas.microsoft.com/office/word/2010/wordprocessingDrawing" xmlns:wp="http://schemas.openxmlformats.org/drawingml/2006/wordprocessingDrawing" xmlns:w10="urn:schemas-microsoft-com:office:word" xmlns:w="http://schemas.openxmlformats.org/wordprocessingml/2006/main" xmlns:w14="http://schemas.microsoft.com/office/word/2010/wordml" xmlns:w15="http://schemas.microsoft.com/office/word/2012/wordml" xmlns:w16cex="http://schemas.microsoft.com/office/word/2018/wordml/cex" xmlns:w16cid="http://schemas.microsoft.com/office/word/2016/wordml/cid" xmlns:w16="http://schemas.microsoft.com/office/word/2018/wordml" xmlns:w16sdtdh="http://schemas.microsoft.com/office/word/2020/wordml/sdtdatahash" xmlns:w16se="http://schemas.microsoft.com/office/word/2015/wordml/symex" xmlns:wpg="http://schemas.microsoft.com/office/word/2010/wordprocessingGroup" xmlns:wpi="http://schemas.microsoft.com/office/word/2010/wordprocessingInk" xmlns:wne="http://schemas.microsoft.com/office/word/2006/wordml" xmlns:wps="http://schemas.microsoft.com/office/word/2010/wordprocessingShape" mc:Ignorable="w14 w15 w16se w16cid w16 w16cex w16sdtdh wp14">
+<w:numbering xmlns:wpc="http://schemas.microsoft.com/office/word/2010/wordprocessingCanvas" xmlns:cx="http://schemas.microsoft.com/office/drawing/2014/chartex" xmlns:cx1="http://schemas.microsoft.com/office/drawing/2015/9/8/chartex" xmlns:cx2="http://schemas.microsoft.com/office/drawing/2015/10/21/chartex" xmlns:cx3="http://schemas.microsoft.com/office/drawing/2016/5/9/chartex" xmlns:cx4="http://schemas.microsoft.com/office/drawing/2016/5/10/chartex" xmlns:cx5="http://schemas.microsoft.com/office/drawing/2016/5/11/chartex" xmlns:cx6="http://schemas.microsoft.com/office/drawing/2016/5/12/chartex" xmlns:cx7="http://schemas.microsoft.com/office/drawing/2016/5/13/chartex" xmlns:cx8="http://schemas.microsoft.com/office/drawing/2016/5/14/chartex" xmlns:mc="http://schemas.openxmlformats.org/markup-compatibility/2006" xmlns:aink="http://schemas.microsoft.com/office/drawing/2016/ink" xmlns:am3d="http://schemas.microsoft.com/office/drawing/2017/model3d" xmlns:o="urn:schemas-microsoft-com:office:office" xmlns:oel="http://schemas.microsoft.com/office/2019/extlst" xmlns:r="http://schemas.openxmlformats.org/officeDocument/2006/relationships" xmlns:m="http://schemas.openxmlformats.org/officeDocument/2006/math" xmlns:v="urn:schemas-microsoft-com:vml" xmlns:wp14="http://schemas.microsoft.com/office/word/2010/wordprocessingDrawing" xmlns:wp="http://schemas.openxmlformats.org/drawingml/2006/wordprocessingDrawing" xmlns:w10="urn:schemas-microsoft-com:office:word" xmlns:w="http://schemas.openxmlformats.org/wordprocessingml/2006/main" xmlns:w14="http://schemas.microsoft.com/office/word/2010/wordml" xmlns:w15="http://schemas.microsoft.com/office/word/2012/wordml" xmlns:w16cex="http://schemas.microsoft.com/office/word/2018/wordml/cex" xmlns:w16cid="http://schemas.microsoft.com/office/word/2016/wordml/cid" xmlns:w16="http://schemas.microsoft.com/office/word/2018/wordml" xmlns:w16du="http://schemas.microsoft.com/office/word/2023/wordml/word16du" xmlns:w16sdtdh="http://schemas.microsoft.com/office/word/2020/wordml/sdtdatahash" xmlns:w16se="http://schemas.microsoft.com/office/word/2015/wordml/symex" xmlns:wpg="http://schemas.microsoft.com/office/word/2010/wordprocessingGroup" xmlns:wpi="http://schemas.microsoft.com/office/word/2010/wordprocessingInk" xmlns:wne="http://schemas.microsoft.com/office/word/2006/wordml" xmlns:wps="http://schemas.microsoft.com/office/word/2010/wordprocessingShape" mc:Ignorable="w14 w15 w16se w16cid w16 w16cex w16sdtdh w16du wp14">
   <w:abstractNum w:abstractNumId="0" w15:restartNumberingAfterBreak="0">
     <w:nsid w:val="1DF503AC"/>
     <w:multiLevelType w:val="hybridMultilevel"/>
@@ -3231,14 +3258,14 @@
       </w:rPr>
     </w:lvl>
   </w:abstractNum>
-  <w:num w:numId="1">
+  <w:num w:numId="1" w16cid:durableId="1680429008">
     <w:abstractNumId w:val="0"/>
   </w:num>
 </w:numbering>
 </file>
 
 <file path=word/styles.xml><?xml version="1.0" encoding="utf-8"?>
-<w:styles xmlns:mc="http://schemas.openxmlformats.org/markup-compatibility/2006" xmlns:r="http://schemas.openxmlformats.org/officeDocument/2006/relationships" xmlns:w="http://schemas.openxmlformats.org/wordprocessingml/2006/main" xmlns:w14="http://schemas.microsoft.com/office/word/2010/wordml" xmlns:w15="http://schemas.microsoft.com/office/word/2012/wordml" xmlns:w16cex="http://schemas.microsoft.com/office/word/2018/wordml/cex" xmlns:w16cid="http://schemas.microsoft.com/office/word/2016/wordml/cid" xmlns:w16="http://schemas.microsoft.com/office/word/2018/wordml" xmlns:w16sdtdh="http://schemas.microsoft.com/office/word/2020/wordml/sdtdatahash" xmlns:w16se="http://schemas.microsoft.com/office/word/2015/wordml/symex" mc:Ignorable="w14 w15 w16se w16cid w16 w16cex w16sdtdh">
+<w:styles xmlns:mc="http://schemas.openxmlformats.org/markup-compatibility/2006" xmlns:r="http://schemas.openxmlformats.org/officeDocument/2006/relationships" xmlns:w="http://schemas.openxmlformats.org/wordprocessingml/2006/main" xmlns:w14="http://schemas.microsoft.com/office/word/2010/wordml" xmlns:w15="http://schemas.microsoft.com/office/word/2012/wordml" xmlns:w16cex="http://schemas.microsoft.com/office/word/2018/wordml/cex" xmlns:w16cid="http://schemas.microsoft.com/office/word/2016/wordml/cid" xmlns:w16="http://schemas.microsoft.com/office/word/2018/wordml" xmlns:w16du="http://schemas.microsoft.com/office/word/2023/wordml/word16du" xmlns:w16sdtdh="http://schemas.microsoft.com/office/word/2020/wordml/sdtdatahash" xmlns:w16se="http://schemas.microsoft.com/office/word/2015/wordml/symex" mc:Ignorable="w14 w15 w16se w16cid w16 w16cex w16sdtdh w16du">
   <w:docDefaults>
     <w:rPrDefault>
       <w:rPr>
@@ -3819,6 +3846,18 @@
       <w:contextualSpacing/>
     </w:pPr>
   </w:style>
+  <w:style w:type="character" w:styleId="FollowedHyperlink">
+    <w:name w:val="FollowedHyperlink"/>
+    <w:basedOn w:val="DefaultParagraphFont"/>
+    <w:uiPriority w:val="99"/>
+    <w:semiHidden/>
+    <w:unhideWhenUsed/>
+    <w:rsid w:val="0024642A"/>
+    <w:rPr>
+      <w:color w:val="954F72" w:themeColor="followedHyperlink"/>
+      <w:u w:val="single"/>
+    </w:rPr>
+  </w:style>
 </w:styles>
 </file>
 

</xml_diff>